<commit_message>
doc: Inicio atualização de ferramentas: DevExpres, Odac, DOA, Git
</commit_message>
<xml_diff>
--- a/curriculoAllanKardecNevesAlves.docx
+++ b/curriculoAllanKardecNevesAlves.docx
@@ -146,7 +146,64 @@
           <w:vertAlign w:val="baseline"/>
           <w:rtl w:val="0"/>
         </w:rPr>
-        <w:t xml:space="preserve">18997138990 -  kardec.dev@gmail.com</w:t>
+        <w:t xml:space="preserve">18997138990 -  </w:t>
+      </w:r>
+      <w:hyperlink r:id="rId7">
+        <w:r>
+          <w:rPr>
+            <w:rFonts w:ascii="Georgia" w:cs="Georgia" w:eastAsia="Georgia" w:hAnsi="Georgia"/>
+            <w:b w:val="0"/>
+            <w:i w:val="0"/>
+            <w:smallCaps w:val="0"/>
+            <w:strike w:val="0"/>
+            <w:color w:val="1155cc"/>
+            <w:sz w:val="22"/>
+            <w:szCs w:val="22"/>
+            <w:u w:val="single"/>
+            <w:shd w:fill="auto" w:val="clear"/>
+            <w:vertAlign w:val="baseline"/>
+            <w:rtl w:val="0"/>
+          </w:rPr>
+          <w:t xml:space="preserve">kardec.dev@gmail.com</w:t>
+        </w:r>
+      </w:hyperlink>
+      <w:r>
+        <w:rPr>
+          <w:rtl w:val="0"/>
+        </w:rPr>
+      </w:r>
+    </w:p>
+    <w:p>
+      <w:pPr>
+        <w:keepNext w:val="0"/>
+        <w:keepLines w:val="0"/>
+        <w:pageBreakBefore w:val="0"/>
+        <w:widowControl w:val="1"/>
+        <w:pBdr>
+          <w:top w:color="000000" w:space="0" w:sz="0" w:val="none"/>
+          <w:left w:color="000000" w:space="0" w:sz="0" w:val="none"/>
+          <w:bottom w:color="000000" w:space="0" w:sz="0" w:val="none"/>
+          <w:right w:color="000000" w:space="0" w:sz="0" w:val="none"/>
+          <w:between w:space="0" w:sz="0" w:val="nil"/>
+        </w:pBdr>
+        <w:shd w:fill="auto" w:val="clear"/>
+        <w:spacing w:after="0" w:before="0" w:line="240" w:lineRule="auto"/>
+        <w:ind w:left="0" w:right="0" w:firstLine="0"/>
+        <w:jc w:val="center"/>
+        <w:rPr>
+          <w:rFonts w:ascii="Georgia" w:cs="Georgia" w:eastAsia="Georgia" w:hAnsi="Georgia"/>
+          <w:sz w:val="22"/>
+          <w:szCs w:val="22"/>
+        </w:rPr>
+      </w:pPr>
+      <w:r>
+        <w:rPr>
+          <w:rFonts w:ascii="Georgia" w:cs="Georgia" w:eastAsia="Georgia" w:hAnsi="Georgia"/>
+          <w:sz w:val="22"/>
+          <w:szCs w:val="22"/>
+          <w:rtl w:val="0"/>
+        </w:rPr>
+        <w:t xml:space="preserve">linkedin - https://www.linkedin.com/in/allan-kardec-neves-alves-421b2124b</w:t>
       </w:r>
     </w:p>
     <w:p>
@@ -1054,7 +1111,33 @@
                 <w:vertAlign w:val="baseline"/>
                 <w:rtl w:val="0"/>
               </w:rPr>
-              <w:t xml:space="preserve">Ferramentas: Delphi, C#, Oracle PL/SQL, Scrum</w:t>
+              <w:t xml:space="preserve">Ferramentas: Delphi, </w:t>
+            </w:r>
+            <w:r>
+              <w:rPr>
+                <w:rFonts w:ascii="Georgia" w:cs="Georgia" w:eastAsia="Georgia" w:hAnsi="Georgia"/>
+                <w:sz w:val="22"/>
+                <w:szCs w:val="22"/>
+                <w:rtl w:val="0"/>
+              </w:rPr>
+              <w:t xml:space="preserve">Odac, DOA, DevExpress,  </w:t>
+            </w:r>
+            <w:r>
+              <w:rPr>
+                <w:rFonts w:ascii="Georgia" w:cs="Georgia" w:eastAsia="Georgia" w:hAnsi="Georgia"/>
+                <w:b w:val="0"/>
+                <w:i w:val="0"/>
+                <w:smallCaps w:val="0"/>
+                <w:strike w:val="0"/>
+                <w:color w:val="000000"/>
+                <w:sz w:val="22"/>
+                <w:szCs w:val="22"/>
+                <w:u w:val="none"/>
+                <w:shd w:fill="auto" w:val="clear"/>
+                <w:vertAlign w:val="baseline"/>
+                <w:rtl w:val="0"/>
+              </w:rPr>
+              <w:t xml:space="preserve">C#, Oracle PL/SQL, Scrum, Git</w:t>
             </w:r>
           </w:p>
         </w:tc>
@@ -1572,7 +1655,33 @@
                 <w:vertAlign w:val="baseline"/>
                 <w:rtl w:val="0"/>
               </w:rPr>
-              <w:t xml:space="preserve">Ferramentas: Delphi, Oracle(PL/SQL), Protheus(A.D.V.P.L.)</w:t>
+              <w:t xml:space="preserve">Ferramentas: Delphi, </w:t>
+            </w:r>
+            <w:r>
+              <w:rPr>
+                <w:rFonts w:ascii="Georgia" w:cs="Georgia" w:eastAsia="Georgia" w:hAnsi="Georgia"/>
+                <w:sz w:val="22"/>
+                <w:szCs w:val="22"/>
+                <w:rtl w:val="0"/>
+              </w:rPr>
+              <w:t xml:space="preserve">Odac, DevExpress, </w:t>
+            </w:r>
+            <w:r>
+              <w:rPr>
+                <w:rFonts w:ascii="Georgia" w:cs="Georgia" w:eastAsia="Georgia" w:hAnsi="Georgia"/>
+                <w:b w:val="0"/>
+                <w:i w:val="0"/>
+                <w:smallCaps w:val="0"/>
+                <w:strike w:val="0"/>
+                <w:color w:val="000000"/>
+                <w:sz w:val="22"/>
+                <w:szCs w:val="22"/>
+                <w:u w:val="none"/>
+                <w:shd w:fill="auto" w:val="clear"/>
+                <w:vertAlign w:val="baseline"/>
+                <w:rtl w:val="0"/>
+              </w:rPr>
+              <w:t xml:space="preserve">Oracle(PL/SQL), Protheus(A.D.V.P.L.), Git</w:t>
             </w:r>
           </w:p>
         </w:tc>

</xml_diff>